<commit_message>
Add expected error testing to the UATs for Error Types
</commit_message>
<xml_diff>
--- a/documents/UAT Test Scripts/UAT Tests for Error Types/UAT for Add Error Type to System.docx
+++ b/documents/UAT Test Scripts/UAT Tests for Error Types/UAT for Add Error Type to System.docx
@@ -276,13 +276,7 @@
               <w:t xml:space="preserve">navigates to Manage </w:t>
             </w:r>
             <w:r>
-              <w:t>Error Type</w:t>
-            </w:r>
-            <w:r>
-              <w:t>s</w:t>
-            </w:r>
-            <w:r>
-              <w:t xml:space="preserve"> </w:t>
+              <w:t xml:space="preserve">Error Types </w:t>
             </w:r>
             <w:r>
               <w:rPr>
@@ -865,25 +859,7 @@
               <w:rPr>
                 <w:sz w:val="24"/>
               </w:rPr>
-              <w:t xml:space="preserve">selects “Search &gt; </w:t>
-            </w:r>
-            <w:r>
-              <w:rPr>
-                <w:sz w:val="24"/>
-              </w:rPr>
-              <w:t>Manage</w:t>
-            </w:r>
-            <w:r>
-              <w:rPr>
-                <w:sz w:val="24"/>
-              </w:rPr>
-              <w:t xml:space="preserve"> Error Types” from the menu bar or selects Manage Error Types button on Admin Home page</w:t>
-            </w:r>
-            <w:r>
-              <w:rPr>
-                <w:sz w:val="24"/>
-              </w:rPr>
-              <w:t xml:space="preserve">  </w:t>
+              <w:t xml:space="preserve">selects “Search &gt; Manage Error Types” from the menu bar or selects Manage Error Types button on Admin Home page  </w:t>
             </w:r>
           </w:p>
         </w:tc>
@@ -902,45 +878,33 @@
               <w:rPr>
                 <w:sz w:val="24"/>
               </w:rPr>
-              <w:t>A blank Error Types Details form appears – using Button</w:t>
-            </w:r>
-            <w:r>
+              <w:t xml:space="preserve">A blank Error Types Details form appears – using Button </w:t>
+            </w:r>
+          </w:p>
+          <w:p>
+            <w:pPr>
+              <w:pStyle w:val="bp"/>
               <w:rPr>
                 <w:sz w:val="24"/>
               </w:rPr>
-              <w:t xml:space="preserve"> </w:t>
-            </w:r>
-          </w:p>
-          <w:p>
-            <w:pPr>
-              <w:pStyle w:val="bp"/>
+            </w:pPr>
+            <w:r>
               <w:rPr>
                 <w:sz w:val="24"/>
               </w:rPr>
-            </w:pPr>
+              <w:t xml:space="preserve">A </w:t>
+            </w:r>
             <w:r>
               <w:rPr>
                 <w:sz w:val="24"/>
               </w:rPr>
-              <w:t xml:space="preserve">A </w:t>
+              <w:t xml:space="preserve">blank </w:t>
             </w:r>
             <w:r>
               <w:rPr>
                 <w:sz w:val="24"/>
               </w:rPr>
-              <w:t xml:space="preserve">blank </w:t>
-            </w:r>
-            <w:r>
-              <w:rPr>
-                <w:sz w:val="24"/>
-              </w:rPr>
-              <w:t>Error Types</w:t>
-            </w:r>
-            <w:r>
-              <w:rPr>
-                <w:sz w:val="24"/>
-              </w:rPr>
-              <w:t xml:space="preserve"> </w:t>
+              <w:t xml:space="preserve">Error Types </w:t>
             </w:r>
             <w:r>
               <w:rPr>
@@ -1322,8 +1286,6 @@
             <w:r>
               <w:t>X</w:t>
             </w:r>
-            <w:bookmarkStart w:id="0" w:name="_GoBack"/>
-            <w:bookmarkEnd w:id="0"/>
           </w:p>
         </w:tc>
         <w:tc>
@@ -2106,7 +2068,7 @@
           </mc:Choice>
           <mc:Fallback>
             <w:pict>
-              <v:rect w14:anchorId="0A5E196F" id="Rectangle 3" o:spid="_x0000_s1026" style="position:absolute;margin-left:273pt;margin-top:217.25pt;width:96pt;height:25.5pt;z-index:251659264;visibility:visible;mso-wrap-style:square;mso-width-percent:0;mso-height-percent:0;mso-wrap-distance-left:9pt;mso-wrap-distance-top:0;mso-wrap-distance-right:9pt;mso-wrap-distance-bottom:0;mso-position-horizontal:absolute;mso-position-horizontal-relative:text;mso-position-vertical:absolute;mso-position-vertical-relative:text;mso-width-percent:0;mso-height-percent:0;mso-width-relative:margin;mso-height-relative:margin;v-text-anchor:middle" o:gfxdata="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" filled="f" strokecolor="yellow" strokeweight="2pt"/>
+              <v:rect w14:anchorId="286203B9" id="Rectangle 3" o:spid="_x0000_s1026" style="position:absolute;margin-left:273pt;margin-top:217.25pt;width:96pt;height:25.5pt;z-index:251659264;visibility:visible;mso-wrap-style:square;mso-width-percent:0;mso-height-percent:0;mso-wrap-distance-left:9pt;mso-wrap-distance-top:0;mso-wrap-distance-right:9pt;mso-wrap-distance-bottom:0;mso-position-horizontal:absolute;mso-position-horizontal-relative:text;mso-position-vertical:absolute;mso-position-vertical-relative:text;mso-width-percent:0;mso-height-percent:0;mso-width-relative:margin;mso-height-relative:margin;v-text-anchor:middle" o:gfxdata="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" filled="f" strokecolor="yellow" strokeweight="2pt"/>
             </w:pict>
           </mc:Fallback>
         </mc:AlternateContent>
@@ -2323,7 +2285,7 @@
           </mc:Choice>
           <mc:Fallback>
             <w:pict>
-              <v:rect w14:anchorId="4457E685" id="Rectangle 6" o:spid="_x0000_s1026" style="position:absolute;margin-left:480.75pt;margin-top:6.2pt;width:49.5pt;height:22.5pt;z-index:251660288;visibility:visible;mso-wrap-style:square;mso-wrap-distance-left:9pt;mso-wrap-distance-top:0;mso-wrap-distance-right:9pt;mso-wrap-distance-bottom:0;mso-position-horizontal:absolute;mso-position-horizontal-relative:text;mso-position-vertical:absolute;mso-position-vertical-relative:text;v-text-anchor:middle" o:gfxdata="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" filled="f" strokecolor="yellow" strokeweight="2pt"/>
+              <v:rect w14:anchorId="6775A5EF" id="Rectangle 6" o:spid="_x0000_s1026" style="position:absolute;margin-left:480.75pt;margin-top:6.2pt;width:49.5pt;height:22.5pt;z-index:251660288;visibility:visible;mso-wrap-style:square;mso-wrap-distance-left:9pt;mso-wrap-distance-top:0;mso-wrap-distance-right:9pt;mso-wrap-distance-bottom:0;mso-position-horizontal:absolute;mso-position-horizontal-relative:text;mso-position-vertical:absolute;mso-position-vertical-relative:text;v-text-anchor:middle" o:gfxdata="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" filled="f" strokecolor="yellow" strokeweight="2pt"/>
             </w:pict>
           </mc:Fallback>
         </mc:AlternateContent>
@@ -2709,10 +2671,228 @@
         <w:t>" shows the new error type has been added to the database</w:t>
       </w:r>
     </w:p>
+    <w:p>
+      <w:r>
+        <w:br w:type="page"/>
+      </w:r>
+    </w:p>
+    <w:p>
+      <w:r>
+        <w:lastRenderedPageBreak/>
+        <w:t>EXPECTED ERRORS:</w:t>
+      </w:r>
+    </w:p>
+    <w:p>
+      <w:r>
+        <w:rPr>
+          <w:noProof/>
+        </w:rPr>
+        <w:drawing>
+          <wp:inline distT="0" distB="0" distL="0" distR="0" wp14:anchorId="362056C4" wp14:editId="6A0FDB68">
+            <wp:extent cx="6762750" cy="2085975"/>
+            <wp:effectExtent l="0" t="0" r="0" b="9525"/>
+            <wp:docPr id="2" name="Picture 2"/>
+            <wp:cNvGraphicFramePr>
+              <a:graphicFrameLocks xmlns:a="http://schemas.openxmlformats.org/drawingml/2006/main" noChangeAspect="1"/>
+            </wp:cNvGraphicFramePr>
+            <a:graphic xmlns:a="http://schemas.openxmlformats.org/drawingml/2006/main">
+              <a:graphicData uri="http://schemas.openxmlformats.org/drawingml/2006/picture">
+                <pic:pic xmlns:pic="http://schemas.openxmlformats.org/drawingml/2006/picture">
+                  <pic:nvPicPr>
+                    <pic:cNvPr id="1" name=""/>
+                    <pic:cNvPicPr/>
+                  </pic:nvPicPr>
+                  <pic:blipFill>
+                    <a:blip r:embed="rId14"/>
+                    <a:stretch>
+                      <a:fillRect/>
+                    </a:stretch>
+                  </pic:blipFill>
+                  <pic:spPr>
+                    <a:xfrm>
+                      <a:off x="0" y="0"/>
+                      <a:ext cx="6762750" cy="2085975"/>
+                    </a:xfrm>
+                    <a:prstGeom prst="rect">
+                      <a:avLst/>
+                    </a:prstGeom>
+                  </pic:spPr>
+                </pic:pic>
+              </a:graphicData>
+            </a:graphic>
+          </wp:inline>
+        </w:drawing>
+      </w:r>
+    </w:p>
+    <w:p>
+      <w:r>
+        <w:rPr>
+          <w:noProof/>
+        </w:rPr>
+        <w:drawing>
+          <wp:inline distT="0" distB="0" distL="0" distR="0" wp14:anchorId="3EC6B705" wp14:editId="09C20133">
+            <wp:extent cx="6753225" cy="2152650"/>
+            <wp:effectExtent l="0" t="0" r="9525" b="0"/>
+            <wp:docPr id="11" name="Picture 11"/>
+            <wp:cNvGraphicFramePr>
+              <a:graphicFrameLocks xmlns:a="http://schemas.openxmlformats.org/drawingml/2006/main" noChangeAspect="1"/>
+            </wp:cNvGraphicFramePr>
+            <a:graphic xmlns:a="http://schemas.openxmlformats.org/drawingml/2006/main">
+              <a:graphicData uri="http://schemas.openxmlformats.org/drawingml/2006/picture">
+                <pic:pic xmlns:pic="http://schemas.openxmlformats.org/drawingml/2006/picture">
+                  <pic:nvPicPr>
+                    <pic:cNvPr id="1" name=""/>
+                    <pic:cNvPicPr/>
+                  </pic:nvPicPr>
+                  <pic:blipFill>
+                    <a:blip r:embed="rId15"/>
+                    <a:stretch>
+                      <a:fillRect/>
+                    </a:stretch>
+                  </pic:blipFill>
+                  <pic:spPr>
+                    <a:xfrm>
+                      <a:off x="0" y="0"/>
+                      <a:ext cx="6753225" cy="2152650"/>
+                    </a:xfrm>
+                    <a:prstGeom prst="rect">
+                      <a:avLst/>
+                    </a:prstGeom>
+                  </pic:spPr>
+                </pic:pic>
+              </a:graphicData>
+            </a:graphic>
+          </wp:inline>
+        </w:drawing>
+      </w:r>
+    </w:p>
+    <w:p>
+      <w:pPr>
+        <w:pStyle w:val="Caption"/>
+      </w:pPr>
+      <w:r>
+        <w:t xml:space="preserve">Figure </w:t>
+      </w:r>
+      <w:r>
+        <w:fldChar w:fldCharType="begin"/>
+      </w:r>
+      <w:r>
+        <w:instrText xml:space="preserve"> SEQ Figure \* ARABIC </w:instrText>
+      </w:r>
+      <w:r>
+        <w:fldChar w:fldCharType="separate"/>
+      </w:r>
+      <w:r>
+        <w:rPr>
+          <w:noProof/>
+        </w:rPr>
+        <w:t>8</w:t>
+      </w:r>
+      <w:r>
+        <w:fldChar w:fldCharType="end"/>
+      </w:r>
+      <w:r>
+        <w:t>: Adding a number</w:t>
+      </w:r>
+      <w:r>
+        <w:t xml:space="preserve"> or character other than – or </w:t>
+      </w:r>
+      <w:proofErr w:type="gramStart"/>
+      <w:r>
+        <w:t>‘</w:t>
+      </w:r>
+      <w:r>
+        <w:t xml:space="preserve"> to</w:t>
+      </w:r>
+      <w:proofErr w:type="gramEnd"/>
+      <w:r>
+        <w:t xml:space="preserve"> description causes error </w:t>
+      </w:r>
+      <w:r>
+        <w:t>–</w:t>
+      </w:r>
+      <w:r>
+        <w:t xml:space="preserve"> Expected</w:t>
+      </w:r>
+    </w:p>
+    <w:p>
+      <w:r>
+        <w:rPr>
+          <w:noProof/>
+        </w:rPr>
+        <w:lastRenderedPageBreak/>
+        <w:drawing>
+          <wp:inline distT="0" distB="0" distL="0" distR="0" wp14:anchorId="0FB8BA07" wp14:editId="151B9010">
+            <wp:extent cx="6715125" cy="2152650"/>
+            <wp:effectExtent l="0" t="0" r="9525" b="0"/>
+            <wp:docPr id="12" name="Picture 12"/>
+            <wp:cNvGraphicFramePr>
+              <a:graphicFrameLocks xmlns:a="http://schemas.openxmlformats.org/drawingml/2006/main" noChangeAspect="1"/>
+            </wp:cNvGraphicFramePr>
+            <a:graphic xmlns:a="http://schemas.openxmlformats.org/drawingml/2006/main">
+              <a:graphicData uri="http://schemas.openxmlformats.org/drawingml/2006/picture">
+                <pic:pic xmlns:pic="http://schemas.openxmlformats.org/drawingml/2006/picture">
+                  <pic:nvPicPr>
+                    <pic:cNvPr id="1" name=""/>
+                    <pic:cNvPicPr/>
+                  </pic:nvPicPr>
+                  <pic:blipFill>
+                    <a:blip r:embed="rId16"/>
+                    <a:stretch>
+                      <a:fillRect/>
+                    </a:stretch>
+                  </pic:blipFill>
+                  <pic:spPr>
+                    <a:xfrm>
+                      <a:off x="0" y="0"/>
+                      <a:ext cx="6715125" cy="2152650"/>
+                    </a:xfrm>
+                    <a:prstGeom prst="rect">
+                      <a:avLst/>
+                    </a:prstGeom>
+                  </pic:spPr>
+                </pic:pic>
+              </a:graphicData>
+            </a:graphic>
+          </wp:inline>
+        </w:drawing>
+      </w:r>
+    </w:p>
+    <w:p>
+      <w:pPr>
+        <w:pStyle w:val="Caption"/>
+      </w:pPr>
+      <w:r>
+        <w:t xml:space="preserve">Figure </w:t>
+      </w:r>
+      <w:r>
+        <w:fldChar w:fldCharType="begin"/>
+      </w:r>
+      <w:r>
+        <w:instrText xml:space="preserve"> SEQ Figure \* ARABIC </w:instrText>
+      </w:r>
+      <w:r>
+        <w:fldChar w:fldCharType="separate"/>
+      </w:r>
+      <w:r>
+        <w:rPr>
+          <w:noProof/>
+        </w:rPr>
+        <w:t>9</w:t>
+      </w:r>
+      <w:r>
+        <w:fldChar w:fldCharType="end"/>
+      </w:r>
+      <w:r>
+        <w:t>: Selecting Clear resets the form - Expected</w:t>
+      </w:r>
+      <w:bookmarkStart w:id="0" w:name="_GoBack"/>
+      <w:bookmarkEnd w:id="0"/>
+    </w:p>
     <w:sectPr>
-      <w:headerReference w:type="default" r:id="rId14"/>
-      <w:footerReference w:type="even" r:id="rId15"/>
-      <w:footerReference w:type="default" r:id="rId16"/>
+      <w:headerReference w:type="default" r:id="rId17"/>
+      <w:footerReference w:type="even" r:id="rId18"/>
+      <w:footerReference w:type="default" r:id="rId19"/>
       <w:pgSz w:w="15840" w:h="12240" w:orient="landscape" w:code="1"/>
       <w:pgMar w:top="1440" w:right="1440" w:bottom="1440" w:left="1440" w:header="720" w:footer="720" w:gutter="0"/>
       <w:cols w:space="720"/>
@@ -7334,7 +7514,7 @@
 </file>
 
 <file path=customXml/itemProps1.xml><?xml version="1.0" encoding="utf-8"?>
-<ds:datastoreItem xmlns:ds="http://schemas.openxmlformats.org/officeDocument/2006/customXml" ds:itemID="{F2DAFF16-6B1A-4887-B0D5-A290783540FE}">
+<ds:datastoreItem xmlns:ds="http://schemas.openxmlformats.org/officeDocument/2006/customXml" ds:itemID="{2968754C-3281-4682-8AF0-C7CB0BA29CFC}">
   <ds:schemaRefs>
     <ds:schemaRef ds:uri="http://schemas.openxmlformats.org/officeDocument/2006/bibliography"/>
   </ds:schemaRefs>

</xml_diff>

<commit_message>
Fix date for UAT for Add Error Type to System.docx. Add UAT for Add Medication Type to System.docx, UAT for Search Medication Types.docx & UAT for Update Medication Types.docx
</commit_message>
<xml_diff>
--- a/documents/UAT Test Scripts/UAT Tests for Error Types/UAT for Add Error Type to System.docx
+++ b/documents/UAT Test Scripts/UAT Tests for Error Types/UAT for Add Error Type to System.docx
@@ -39,6 +39,7 @@
                 <w:b/>
               </w:rPr>
             </w:pPr>
+            <w:bookmarkStart w:id="0" w:name="_GoBack" w:colFirst="1" w:colLast="1"/>
             <w:r>
               <w:rPr>
                 <w:b/>
@@ -1300,6 +1301,7 @@
           </w:p>
         </w:tc>
       </w:tr>
+      <w:bookmarkEnd w:id="0"/>
     </w:tbl>
     <w:p>
       <w:pPr>
@@ -2068,7 +2070,7 @@
           </mc:Choice>
           <mc:Fallback>
             <w:pict>
-              <v:rect w14:anchorId="286203B9" id="Rectangle 3" o:spid="_x0000_s1026" style="position:absolute;margin-left:273pt;margin-top:217.25pt;width:96pt;height:25.5pt;z-index:251659264;visibility:visible;mso-wrap-style:square;mso-width-percent:0;mso-height-percent:0;mso-wrap-distance-left:9pt;mso-wrap-distance-top:0;mso-wrap-distance-right:9pt;mso-wrap-distance-bottom:0;mso-position-horizontal:absolute;mso-position-horizontal-relative:text;mso-position-vertical:absolute;mso-position-vertical-relative:text;mso-width-percent:0;mso-height-percent:0;mso-width-relative:margin;mso-height-relative:margin;v-text-anchor:middle" o:gfxdata="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" filled="f" strokecolor="yellow" strokeweight="2pt"/>
+              <v:rect w14:anchorId="7775A5E6" id="Rectangle 3" o:spid="_x0000_s1026" style="position:absolute;margin-left:273pt;margin-top:217.25pt;width:96pt;height:25.5pt;z-index:251659264;visibility:visible;mso-wrap-style:square;mso-width-percent:0;mso-height-percent:0;mso-wrap-distance-left:9pt;mso-wrap-distance-top:0;mso-wrap-distance-right:9pt;mso-wrap-distance-bottom:0;mso-position-horizontal:absolute;mso-position-horizontal-relative:text;mso-position-vertical:absolute;mso-position-vertical-relative:text;mso-width-percent:0;mso-height-percent:0;mso-width-relative:margin;mso-height-relative:margin;v-text-anchor:middle" o:gfxdata="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" filled="f" strokecolor="yellow" strokeweight="2pt"/>
             </w:pict>
           </mc:Fallback>
         </mc:AlternateContent>
@@ -2285,7 +2287,7 @@
           </mc:Choice>
           <mc:Fallback>
             <w:pict>
-              <v:rect w14:anchorId="6775A5EF" id="Rectangle 6" o:spid="_x0000_s1026" style="position:absolute;margin-left:480.75pt;margin-top:6.2pt;width:49.5pt;height:22.5pt;z-index:251660288;visibility:visible;mso-wrap-style:square;mso-wrap-distance-left:9pt;mso-wrap-distance-top:0;mso-wrap-distance-right:9pt;mso-wrap-distance-bottom:0;mso-position-horizontal:absolute;mso-position-horizontal-relative:text;mso-position-vertical:absolute;mso-position-vertical-relative:text;v-text-anchor:middle" o:gfxdata="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" filled="f" strokecolor="yellow" strokeweight="2pt"/>
+              <v:rect w14:anchorId="3B5A0203" id="Rectangle 6" o:spid="_x0000_s1026" style="position:absolute;margin-left:480.75pt;margin-top:6.2pt;width:49.5pt;height:22.5pt;z-index:251660288;visibility:visible;mso-wrap-style:square;mso-wrap-distance-left:9pt;mso-wrap-distance-top:0;mso-wrap-distance-right:9pt;mso-wrap-distance-bottom:0;mso-position-horizontal:absolute;mso-position-horizontal-relative:text;mso-position-vertical:absolute;mso-position-vertical-relative:text;v-text-anchor:middle" o:gfxdata="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" filled="f" strokecolor="yellow" strokeweight="2pt"/>
             </w:pict>
           </mc:Fallback>
         </mc:AlternateContent>
@@ -2886,8 +2888,6 @@
       <w:r>
         <w:t>: Selecting Clear resets the form - Expected</w:t>
       </w:r>
-      <w:bookmarkStart w:id="0" w:name="_GoBack"/>
-      <w:bookmarkEnd w:id="0"/>
     </w:p>
     <w:sectPr>
       <w:headerReference w:type="default" r:id="rId17"/>
@@ -3169,7 +3169,10 @@
             <w:t xml:space="preserve">  Date:  </w:t>
           </w:r>
           <w:r>
-            <w:t>07/08/2018</w:t>
+            <w:t>01/09</w:t>
+          </w:r>
+          <w:r>
+            <w:t>/2018</w:t>
           </w:r>
         </w:p>
       </w:tc>
@@ -7514,7 +7517,7 @@
 </file>
 
 <file path=customXml/itemProps1.xml><?xml version="1.0" encoding="utf-8"?>
-<ds:datastoreItem xmlns:ds="http://schemas.openxmlformats.org/officeDocument/2006/customXml" ds:itemID="{2968754C-3281-4682-8AF0-C7CB0BA29CFC}">
+<ds:datastoreItem xmlns:ds="http://schemas.openxmlformats.org/officeDocument/2006/customXml" ds:itemID="{DC523D3D-B5E6-4A38-BEB8-6C72AF0F9597}">
   <ds:schemaRefs>
     <ds:schemaRef ds:uri="http://schemas.openxmlformats.org/officeDocument/2006/bibliography"/>
   </ds:schemaRefs>

</xml_diff>

<commit_message>
Update query.js, ErrorType.vue, & ErrortypeService.js plus associated UATs to ensure duplicate records are not created.
</commit_message>
<xml_diff>
--- a/documents/UAT Test Scripts/UAT Tests for Error Types/UAT for Add Error Type to System.docx
+++ b/documents/UAT Test Scripts/UAT Tests for Error Types/UAT for Add Error Type to System.docx
@@ -39,7 +39,6 @@
                 <w:b/>
               </w:rPr>
             </w:pPr>
-            <w:bookmarkStart w:id="0" w:name="_GoBack" w:colFirst="1" w:colLast="1"/>
             <w:r>
               <w:rPr>
                 <w:b/>
@@ -1301,7 +1300,6 @@
           </w:p>
         </w:tc>
       </w:tr>
-      <w:bookmarkEnd w:id="0"/>
     </w:tbl>
     <w:p>
       <w:pPr>
@@ -2070,7 +2068,7 @@
           </mc:Choice>
           <mc:Fallback>
             <w:pict>
-              <v:rect w14:anchorId="7775A5E6" id="Rectangle 3" o:spid="_x0000_s1026" style="position:absolute;margin-left:273pt;margin-top:217.25pt;width:96pt;height:25.5pt;z-index:251659264;visibility:visible;mso-wrap-style:square;mso-width-percent:0;mso-height-percent:0;mso-wrap-distance-left:9pt;mso-wrap-distance-top:0;mso-wrap-distance-right:9pt;mso-wrap-distance-bottom:0;mso-position-horizontal:absolute;mso-position-horizontal-relative:text;mso-position-vertical:absolute;mso-position-vertical-relative:text;mso-width-percent:0;mso-height-percent:0;mso-width-relative:margin;mso-height-relative:margin;v-text-anchor:middle" o:gfxdata="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" filled="f" strokecolor="yellow" strokeweight="2pt"/>
+              <v:rect w14:anchorId="32E1251A" id="Rectangle 3" o:spid="_x0000_s1026" style="position:absolute;margin-left:273pt;margin-top:217.25pt;width:96pt;height:25.5pt;z-index:251659264;visibility:visible;mso-wrap-style:square;mso-width-percent:0;mso-height-percent:0;mso-wrap-distance-left:9pt;mso-wrap-distance-top:0;mso-wrap-distance-right:9pt;mso-wrap-distance-bottom:0;mso-position-horizontal:absolute;mso-position-horizontal-relative:text;mso-position-vertical:absolute;mso-position-vertical-relative:text;mso-width-percent:0;mso-height-percent:0;mso-width-relative:margin;mso-height-relative:margin;v-text-anchor:middle" o:gfxdata="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" filled="f" strokecolor="yellow" strokeweight="2pt"/>
             </w:pict>
           </mc:Fallback>
         </mc:AlternateContent>
@@ -2287,7 +2285,7 @@
           </mc:Choice>
           <mc:Fallback>
             <w:pict>
-              <v:rect w14:anchorId="3B5A0203" id="Rectangle 6" o:spid="_x0000_s1026" style="position:absolute;margin-left:480.75pt;margin-top:6.2pt;width:49.5pt;height:22.5pt;z-index:251660288;visibility:visible;mso-wrap-style:square;mso-wrap-distance-left:9pt;mso-wrap-distance-top:0;mso-wrap-distance-right:9pt;mso-wrap-distance-bottom:0;mso-position-horizontal:absolute;mso-position-horizontal-relative:text;mso-position-vertical:absolute;mso-position-vertical-relative:text;v-text-anchor:middle" o:gfxdata="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" filled="f" strokecolor="yellow" strokeweight="2pt"/>
+              <v:rect w14:anchorId="753E1036" id="Rectangle 6" o:spid="_x0000_s1026" style="position:absolute;margin-left:480.75pt;margin-top:6.2pt;width:49.5pt;height:22.5pt;z-index:251660288;visibility:visible;mso-wrap-style:square;mso-wrap-distance-left:9pt;mso-wrap-distance-top:0;mso-wrap-distance-right:9pt;mso-wrap-distance-bottom:0;mso-position-horizontal:absolute;mso-position-horizontal-relative:text;mso-position-vertical:absolute;mso-position-vertical-relative:text;v-text-anchor:middle" o:gfxdata="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" filled="f" strokecolor="yellow" strokeweight="2pt"/>
             </w:pict>
           </mc:Fallback>
         </mc:AlternateContent>
@@ -2819,15 +2817,23 @@
     </w:p>
     <w:p>
       <w:r>
+        <w:lastRenderedPageBreak/>
+        <w:t>EXPECTED BEHAVIOUR</w:t>
+      </w:r>
+      <w:r>
+        <w:br/>
+      </w:r>
+      <w:bookmarkStart w:id="0" w:name="_GoBack"/>
+      <w:bookmarkEnd w:id="0"/>
+      <w:r>
         <w:rPr>
           <w:noProof/>
         </w:rPr>
-        <w:lastRenderedPageBreak/>
         <w:drawing>
-          <wp:inline distT="0" distB="0" distL="0" distR="0" wp14:anchorId="0FB8BA07" wp14:editId="151B9010">
-            <wp:extent cx="6715125" cy="2152650"/>
-            <wp:effectExtent l="0" t="0" r="9525" b="0"/>
-            <wp:docPr id="12" name="Picture 12"/>
+          <wp:inline distT="0" distB="0" distL="0" distR="0" wp14:anchorId="6F771D72" wp14:editId="032A9038">
+            <wp:extent cx="6667500" cy="2647950"/>
+            <wp:effectExtent l="0" t="0" r="0" b="0"/>
+            <wp:docPr id="13" name="Picture 13"/>
             <wp:cNvGraphicFramePr>
               <a:graphicFrameLocks xmlns:a="http://schemas.openxmlformats.org/drawingml/2006/main" noChangeAspect="1"/>
             </wp:cNvGraphicFramePr>
@@ -2847,6 +2853,77 @@
                   <pic:spPr>
                     <a:xfrm>
                       <a:off x="0" y="0"/>
+                      <a:ext cx="6667500" cy="2647950"/>
+                    </a:xfrm>
+                    <a:prstGeom prst="rect">
+                      <a:avLst/>
+                    </a:prstGeom>
+                  </pic:spPr>
+                </pic:pic>
+              </a:graphicData>
+            </a:graphic>
+          </wp:inline>
+        </w:drawing>
+      </w:r>
+    </w:p>
+    <w:p>
+      <w:pPr>
+        <w:pStyle w:val="Caption"/>
+      </w:pPr>
+      <w:r>
+        <w:t xml:space="preserve">Figure </w:t>
+      </w:r>
+      <w:r>
+        <w:fldChar w:fldCharType="begin"/>
+      </w:r>
+      <w:r>
+        <w:instrText xml:space="preserve"> SEQ Figure \* ARABIC </w:instrText>
+      </w:r>
+      <w:r>
+        <w:fldChar w:fldCharType="separate"/>
+      </w:r>
+      <w:r>
+        <w:rPr>
+          <w:noProof/>
+        </w:rPr>
+        <w:t>9</w:t>
+      </w:r>
+      <w:r>
+        <w:fldChar w:fldCharType="end"/>
+      </w:r>
+      <w:r>
+        <w:t>: Adding an Error Type that exists causes an error message to appear - Expected</w:t>
+      </w:r>
+    </w:p>
+    <w:p>
+      <w:r>
+        <w:rPr>
+          <w:noProof/>
+        </w:rPr>
+        <w:drawing>
+          <wp:inline distT="0" distB="0" distL="0" distR="0" wp14:anchorId="0FB8BA07" wp14:editId="151B9010">
+            <wp:extent cx="6715125" cy="2152650"/>
+            <wp:effectExtent l="0" t="0" r="9525" b="0"/>
+            <wp:docPr id="12" name="Picture 12"/>
+            <wp:cNvGraphicFramePr>
+              <a:graphicFrameLocks xmlns:a="http://schemas.openxmlformats.org/drawingml/2006/main" noChangeAspect="1"/>
+            </wp:cNvGraphicFramePr>
+            <a:graphic xmlns:a="http://schemas.openxmlformats.org/drawingml/2006/main">
+              <a:graphicData uri="http://schemas.openxmlformats.org/drawingml/2006/picture">
+                <pic:pic xmlns:pic="http://schemas.openxmlformats.org/drawingml/2006/picture">
+                  <pic:nvPicPr>
+                    <pic:cNvPr id="1" name=""/>
+                    <pic:cNvPicPr/>
+                  </pic:nvPicPr>
+                  <pic:blipFill>
+                    <a:blip r:embed="rId17"/>
+                    <a:stretch>
+                      <a:fillRect/>
+                    </a:stretch>
+                  </pic:blipFill>
+                  <pic:spPr>
+                    <a:xfrm>
+                      <a:off x="0" y="0"/>
                       <a:ext cx="6715125" cy="2152650"/>
                     </a:xfrm>
                     <a:prstGeom prst="rect">
@@ -2880,7 +2957,7 @@
         <w:rPr>
           <w:noProof/>
         </w:rPr>
-        <w:t>9</w:t>
+        <w:t>10</w:t>
       </w:r>
       <w:r>
         <w:fldChar w:fldCharType="end"/>
@@ -2890,9 +2967,9 @@
       </w:r>
     </w:p>
     <w:sectPr>
-      <w:headerReference w:type="default" r:id="rId17"/>
-      <w:footerReference w:type="even" r:id="rId18"/>
-      <w:footerReference w:type="default" r:id="rId19"/>
+      <w:headerReference w:type="default" r:id="rId18"/>
+      <w:footerReference w:type="even" r:id="rId19"/>
+      <w:footerReference w:type="default" r:id="rId20"/>
       <w:pgSz w:w="15840" w:h="12240" w:orient="landscape" w:code="1"/>
       <w:pgMar w:top="1440" w:right="1440" w:bottom="1440" w:left="1440" w:header="720" w:footer="720" w:gutter="0"/>
       <w:cols w:space="720"/>
@@ -3902,6 +3979,118 @@
     </w:lvl>
   </w:abstractNum>
   <w:abstractNum w:abstractNumId="5" w15:restartNumberingAfterBreak="0">
+    <w:nsid w:val="1BAB36B1"/>
+    <w:multiLevelType w:val="hybridMultilevel"/>
+    <w:tmpl w:val="F36AF0F6"/>
+    <w:lvl w:ilvl="0" w:tplc="F15871EC">
+      <w:numFmt w:val="bullet"/>
+      <w:lvlText w:val="-"/>
+      <w:lvlJc w:val="left"/>
+      <w:pPr>
+        <w:ind w:left="420" w:hanging="360"/>
+      </w:pPr>
+      <w:rPr>
+        <w:rFonts w:ascii="Times New Roman" w:eastAsia="Times New Roman" w:hAnsi="Times New Roman" w:cs="Times New Roman" w:hint="default"/>
+      </w:rPr>
+    </w:lvl>
+    <w:lvl w:ilvl="1" w:tplc="0C090003" w:tentative="1">
+      <w:start w:val="1"/>
+      <w:numFmt w:val="bullet"/>
+      <w:lvlText w:val="o"/>
+      <w:lvlJc w:val="left"/>
+      <w:pPr>
+        <w:ind w:left="1140" w:hanging="360"/>
+      </w:pPr>
+      <w:rPr>
+        <w:rFonts w:ascii="Courier New" w:hAnsi="Courier New" w:cs="Courier New" w:hint="default"/>
+      </w:rPr>
+    </w:lvl>
+    <w:lvl w:ilvl="2" w:tplc="0C090005" w:tentative="1">
+      <w:start w:val="1"/>
+      <w:numFmt w:val="bullet"/>
+      <w:lvlText w:val=""/>
+      <w:lvlJc w:val="left"/>
+      <w:pPr>
+        <w:ind w:left="1860" w:hanging="360"/>
+      </w:pPr>
+      <w:rPr>
+        <w:rFonts w:ascii="Wingdings" w:hAnsi="Wingdings" w:hint="default"/>
+      </w:rPr>
+    </w:lvl>
+    <w:lvl w:ilvl="3" w:tplc="0C090001" w:tentative="1">
+      <w:start w:val="1"/>
+      <w:numFmt w:val="bullet"/>
+      <w:lvlText w:val=""/>
+      <w:lvlJc w:val="left"/>
+      <w:pPr>
+        <w:ind w:left="2580" w:hanging="360"/>
+      </w:pPr>
+      <w:rPr>
+        <w:rFonts w:ascii="Symbol" w:hAnsi="Symbol" w:hint="default"/>
+      </w:rPr>
+    </w:lvl>
+    <w:lvl w:ilvl="4" w:tplc="0C090003" w:tentative="1">
+      <w:start w:val="1"/>
+      <w:numFmt w:val="bullet"/>
+      <w:lvlText w:val="o"/>
+      <w:lvlJc w:val="left"/>
+      <w:pPr>
+        <w:ind w:left="3300" w:hanging="360"/>
+      </w:pPr>
+      <w:rPr>
+        <w:rFonts w:ascii="Courier New" w:hAnsi="Courier New" w:cs="Courier New" w:hint="default"/>
+      </w:rPr>
+    </w:lvl>
+    <w:lvl w:ilvl="5" w:tplc="0C090005" w:tentative="1">
+      <w:start w:val="1"/>
+      <w:numFmt w:val="bullet"/>
+      <w:lvlText w:val=""/>
+      <w:lvlJc w:val="left"/>
+      <w:pPr>
+        <w:ind w:left="4020" w:hanging="360"/>
+      </w:pPr>
+      <w:rPr>
+        <w:rFonts w:ascii="Wingdings" w:hAnsi="Wingdings" w:hint="default"/>
+      </w:rPr>
+    </w:lvl>
+    <w:lvl w:ilvl="6" w:tplc="0C090001" w:tentative="1">
+      <w:start w:val="1"/>
+      <w:numFmt w:val="bullet"/>
+      <w:lvlText w:val=""/>
+      <w:lvlJc w:val="left"/>
+      <w:pPr>
+        <w:ind w:left="4740" w:hanging="360"/>
+      </w:pPr>
+      <w:rPr>
+        <w:rFonts w:ascii="Symbol" w:hAnsi="Symbol" w:hint="default"/>
+      </w:rPr>
+    </w:lvl>
+    <w:lvl w:ilvl="7" w:tplc="0C090003" w:tentative="1">
+      <w:start w:val="1"/>
+      <w:numFmt w:val="bullet"/>
+      <w:lvlText w:val="o"/>
+      <w:lvlJc w:val="left"/>
+      <w:pPr>
+        <w:ind w:left="5460" w:hanging="360"/>
+      </w:pPr>
+      <w:rPr>
+        <w:rFonts w:ascii="Courier New" w:hAnsi="Courier New" w:cs="Courier New" w:hint="default"/>
+      </w:rPr>
+    </w:lvl>
+    <w:lvl w:ilvl="8" w:tplc="0C090005" w:tentative="1">
+      <w:start w:val="1"/>
+      <w:numFmt w:val="bullet"/>
+      <w:lvlText w:val=""/>
+      <w:lvlJc w:val="left"/>
+      <w:pPr>
+        <w:ind w:left="6180" w:hanging="360"/>
+      </w:pPr>
+      <w:rPr>
+        <w:rFonts w:ascii="Wingdings" w:hAnsi="Wingdings" w:hint="default"/>
+      </w:rPr>
+    </w:lvl>
+  </w:abstractNum>
+  <w:abstractNum w:abstractNumId="6" w15:restartNumberingAfterBreak="0">
     <w:nsid w:val="23373AEC"/>
     <w:multiLevelType w:val="hybridMultilevel"/>
     <w:tmpl w:val="4E7E8CD8"/>
@@ -4041,7 +4230,7 @@
       </w:rPr>
     </w:lvl>
   </w:abstractNum>
-  <w:abstractNum w:abstractNumId="6" w15:restartNumberingAfterBreak="0">
+  <w:abstractNum w:abstractNumId="7" w15:restartNumberingAfterBreak="0">
     <w:nsid w:val="24F1788D"/>
     <w:multiLevelType w:val="hybridMultilevel"/>
     <w:tmpl w:val="0066A2B0"/>
@@ -4181,7 +4370,7 @@
       </w:rPr>
     </w:lvl>
   </w:abstractNum>
-  <w:abstractNum w:abstractNumId="7" w15:restartNumberingAfterBreak="0">
+  <w:abstractNum w:abstractNumId="8" w15:restartNumberingAfterBreak="0">
     <w:nsid w:val="26361CF2"/>
     <w:multiLevelType w:val="hybridMultilevel"/>
     <w:tmpl w:val="FAFE6C56"/>
@@ -4297,7 +4486,7 @@
       </w:pPr>
     </w:lvl>
   </w:abstractNum>
-  <w:abstractNum w:abstractNumId="8" w15:restartNumberingAfterBreak="0">
+  <w:abstractNum w:abstractNumId="9" w15:restartNumberingAfterBreak="0">
     <w:nsid w:val="27094DC7"/>
     <w:multiLevelType w:val="singleLevel"/>
     <w:tmpl w:val="B982229E"/>
@@ -4316,7 +4505,7 @@
       </w:rPr>
     </w:lvl>
   </w:abstractNum>
-  <w:abstractNum w:abstractNumId="9" w15:restartNumberingAfterBreak="0">
+  <w:abstractNum w:abstractNumId="10" w15:restartNumberingAfterBreak="0">
     <w:nsid w:val="291963EA"/>
     <w:multiLevelType w:val="hybridMultilevel"/>
     <w:tmpl w:val="BED0A518"/>
@@ -4429,7 +4618,7 @@
       </w:pPr>
     </w:lvl>
   </w:abstractNum>
-  <w:abstractNum w:abstractNumId="10" w15:restartNumberingAfterBreak="0">
+  <w:abstractNum w:abstractNumId="11" w15:restartNumberingAfterBreak="0">
     <w:nsid w:val="3A7965B8"/>
     <w:multiLevelType w:val="singleLevel"/>
     <w:tmpl w:val="2F265148"/>
@@ -4447,7 +4636,7 @@
       </w:pPr>
     </w:lvl>
   </w:abstractNum>
-  <w:abstractNum w:abstractNumId="11" w15:restartNumberingAfterBreak="0">
+  <w:abstractNum w:abstractNumId="12" w15:restartNumberingAfterBreak="0">
     <w:nsid w:val="40071A31"/>
     <w:multiLevelType w:val="singleLevel"/>
     <w:tmpl w:val="B39CD984"/>
@@ -4468,7 +4657,7 @@
       </w:rPr>
     </w:lvl>
   </w:abstractNum>
-  <w:abstractNum w:abstractNumId="12" w15:restartNumberingAfterBreak="0">
+  <w:abstractNum w:abstractNumId="13" w15:restartNumberingAfterBreak="0">
     <w:nsid w:val="44E54C59"/>
     <w:multiLevelType w:val="hybridMultilevel"/>
     <w:tmpl w:val="8B408572"/>
@@ -4608,7 +4797,7 @@
       </w:rPr>
     </w:lvl>
   </w:abstractNum>
-  <w:abstractNum w:abstractNumId="13" w15:restartNumberingAfterBreak="0">
+  <w:abstractNum w:abstractNumId="14" w15:restartNumberingAfterBreak="0">
     <w:nsid w:val="4AC53748"/>
     <w:multiLevelType w:val="singleLevel"/>
     <w:tmpl w:val="1BBC797C"/>
@@ -4629,7 +4818,7 @@
       </w:rPr>
     </w:lvl>
   </w:abstractNum>
-  <w:abstractNum w:abstractNumId="14" w15:restartNumberingAfterBreak="0">
+  <w:abstractNum w:abstractNumId="15" w15:restartNumberingAfterBreak="0">
     <w:nsid w:val="54964F60"/>
     <w:multiLevelType w:val="hybridMultilevel"/>
     <w:tmpl w:val="CB1098A2"/>
@@ -4742,7 +4931,7 @@
       </w:pPr>
     </w:lvl>
   </w:abstractNum>
-  <w:abstractNum w:abstractNumId="15" w15:restartNumberingAfterBreak="0">
+  <w:abstractNum w:abstractNumId="16" w15:restartNumberingAfterBreak="0">
     <w:nsid w:val="568F7C63"/>
     <w:multiLevelType w:val="hybridMultilevel"/>
     <w:tmpl w:val="CBDADF12"/>
@@ -4884,7 +5073,7 @@
       </w:rPr>
     </w:lvl>
   </w:abstractNum>
-  <w:abstractNum w:abstractNumId="16" w15:restartNumberingAfterBreak="0">
+  <w:abstractNum w:abstractNumId="17" w15:restartNumberingAfterBreak="0">
     <w:nsid w:val="5B395403"/>
     <w:multiLevelType w:val="hybridMultilevel"/>
     <w:tmpl w:val="ACC48B36"/>
@@ -5000,7 +5189,7 @@
       </w:pPr>
     </w:lvl>
   </w:abstractNum>
-  <w:abstractNum w:abstractNumId="17" w15:restartNumberingAfterBreak="0">
+  <w:abstractNum w:abstractNumId="18" w15:restartNumberingAfterBreak="0">
     <w:nsid w:val="5C1B4F23"/>
     <w:multiLevelType w:val="singleLevel"/>
     <w:tmpl w:val="FD1471C0"/>
@@ -5030,7 +5219,7 @@
       </w:rPr>
     </w:lvl>
   </w:abstractNum>
-  <w:abstractNum w:abstractNumId="18" w15:restartNumberingAfterBreak="0">
+  <w:abstractNum w:abstractNumId="19" w15:restartNumberingAfterBreak="0">
     <w:nsid w:val="5CA03658"/>
     <w:multiLevelType w:val="hybridMultilevel"/>
     <w:tmpl w:val="05560240"/>
@@ -5170,7 +5359,7 @@
       </w:rPr>
     </w:lvl>
   </w:abstractNum>
-  <w:abstractNum w:abstractNumId="19" w15:restartNumberingAfterBreak="0">
+  <w:abstractNum w:abstractNumId="20" w15:restartNumberingAfterBreak="0">
     <w:nsid w:val="61536E75"/>
     <w:multiLevelType w:val="hybridMultilevel"/>
     <w:tmpl w:val="97729E14"/>
@@ -5310,7 +5499,7 @@
       </w:rPr>
     </w:lvl>
   </w:abstractNum>
-  <w:abstractNum w:abstractNumId="20" w15:restartNumberingAfterBreak="0">
+  <w:abstractNum w:abstractNumId="21" w15:restartNumberingAfterBreak="0">
     <w:nsid w:val="67A903E2"/>
     <w:multiLevelType w:val="hybridMultilevel"/>
     <w:tmpl w:val="6A26A290"/>
@@ -5451,7 +5640,7 @@
       </w:rPr>
     </w:lvl>
   </w:abstractNum>
-  <w:abstractNum w:abstractNumId="21" w15:restartNumberingAfterBreak="0">
+  <w:abstractNum w:abstractNumId="22" w15:restartNumberingAfterBreak="0">
     <w:nsid w:val="6A3C46E8"/>
     <w:multiLevelType w:val="hybridMultilevel"/>
     <w:tmpl w:val="E74295F6"/>
@@ -5564,7 +5753,7 @@
       </w:pPr>
     </w:lvl>
   </w:abstractNum>
-  <w:abstractNum w:abstractNumId="22" w15:restartNumberingAfterBreak="0">
+  <w:abstractNum w:abstractNumId="23" w15:restartNumberingAfterBreak="0">
     <w:nsid w:val="6A417BF2"/>
     <w:multiLevelType w:val="hybridMultilevel"/>
     <w:tmpl w:val="79B22646"/>
@@ -5683,7 +5872,7 @@
       </w:pPr>
     </w:lvl>
   </w:abstractNum>
-  <w:abstractNum w:abstractNumId="23" w15:restartNumberingAfterBreak="0">
+  <w:abstractNum w:abstractNumId="24" w15:restartNumberingAfterBreak="0">
     <w:nsid w:val="6D9B1DF6"/>
     <w:multiLevelType w:val="hybridMultilevel"/>
     <w:tmpl w:val="39F6E6B2"/>
@@ -5802,7 +5991,7 @@
       </w:pPr>
     </w:lvl>
   </w:abstractNum>
-  <w:abstractNum w:abstractNumId="24" w15:restartNumberingAfterBreak="0">
+  <w:abstractNum w:abstractNumId="25" w15:restartNumberingAfterBreak="0">
     <w:nsid w:val="72864362"/>
     <w:multiLevelType w:val="hybridMultilevel"/>
     <w:tmpl w:val="75C2380E"/>
@@ -5942,7 +6131,7 @@
       </w:rPr>
     </w:lvl>
   </w:abstractNum>
-  <w:abstractNum w:abstractNumId="25" w15:restartNumberingAfterBreak="0">
+  <w:abstractNum w:abstractNumId="26" w15:restartNumberingAfterBreak="0">
     <w:nsid w:val="733D48AD"/>
     <w:multiLevelType w:val="hybridMultilevel"/>
     <w:tmpl w:val="9A60CCEE"/>
@@ -6055,7 +6244,7 @@
       </w:pPr>
     </w:lvl>
   </w:abstractNum>
-  <w:abstractNum w:abstractNumId="26" w15:restartNumberingAfterBreak="0">
+  <w:abstractNum w:abstractNumId="27" w15:restartNumberingAfterBreak="0">
     <w:nsid w:val="771D5D70"/>
     <w:multiLevelType w:val="hybridMultilevel"/>
     <w:tmpl w:val="D8CCBFA4"/>
@@ -6195,7 +6384,7 @@
       </w:rPr>
     </w:lvl>
   </w:abstractNum>
-  <w:abstractNum w:abstractNumId="27" w15:restartNumberingAfterBreak="0">
+  <w:abstractNum w:abstractNumId="28" w15:restartNumberingAfterBreak="0">
     <w:nsid w:val="7FF22ED4"/>
     <w:multiLevelType w:val="hybridMultilevel"/>
     <w:tmpl w:val="603E9AE0"/>
@@ -6336,31 +6525,31 @@
     </w:lvl>
   </w:abstractNum>
   <w:num w:numId="1">
+    <w:abstractNumId w:val="12"/>
+  </w:num>
+  <w:num w:numId="2">
+    <w:abstractNumId w:val="9"/>
+  </w:num>
+  <w:num w:numId="3">
+    <w:abstractNumId w:val="14"/>
+  </w:num>
+  <w:num w:numId="4">
     <w:abstractNumId w:val="11"/>
   </w:num>
-  <w:num w:numId="2">
+  <w:num w:numId="5">
+    <w:abstractNumId w:val="18"/>
+  </w:num>
+  <w:num w:numId="6">
+    <w:abstractNumId w:val="17"/>
+  </w:num>
+  <w:num w:numId="7">
     <w:abstractNumId w:val="8"/>
   </w:num>
-  <w:num w:numId="3">
-    <w:abstractNumId w:val="13"/>
-  </w:num>
-  <w:num w:numId="4">
-    <w:abstractNumId w:val="10"/>
-  </w:num>
-  <w:num w:numId="5">
-    <w:abstractNumId w:val="17"/>
-  </w:num>
-  <w:num w:numId="6">
+  <w:num w:numId="8">
     <w:abstractNumId w:val="16"/>
   </w:num>
-  <w:num w:numId="7">
-    <w:abstractNumId w:val="7"/>
-  </w:num>
-  <w:num w:numId="8">
-    <w:abstractNumId w:val="15"/>
-  </w:num>
   <w:num w:numId="9">
-    <w:abstractNumId w:val="20"/>
+    <w:abstractNumId w:val="21"/>
   </w:num>
   <w:num w:numId="10">
     <w:abstractNumId w:val="1"/>
@@ -6369,37 +6558,37 @@
     <w:abstractNumId w:val="3"/>
   </w:num>
   <w:num w:numId="12">
-    <w:abstractNumId w:val="27"/>
+    <w:abstractNumId w:val="28"/>
   </w:num>
   <w:num w:numId="13">
-    <w:abstractNumId w:val="6"/>
+    <w:abstractNumId w:val="7"/>
   </w:num>
   <w:num w:numId="14">
     <w:abstractNumId w:val="0"/>
   </w:num>
   <w:num w:numId="15">
+    <w:abstractNumId w:val="24"/>
+  </w:num>
+  <w:num w:numId="16">
     <w:abstractNumId w:val="23"/>
   </w:num>
-  <w:num w:numId="16">
+  <w:num w:numId="17">
     <w:abstractNumId w:val="22"/>
   </w:num>
-  <w:num w:numId="17">
-    <w:abstractNumId w:val="21"/>
-  </w:num>
   <w:num w:numId="18">
-    <w:abstractNumId w:val="19"/>
+    <w:abstractNumId w:val="20"/>
   </w:num>
   <w:num w:numId="19">
     <w:abstractNumId w:val="4"/>
   </w:num>
   <w:num w:numId="20">
-    <w:abstractNumId w:val="10"/>
+    <w:abstractNumId w:val="11"/>
     <w:lvlOverride w:ilvl="0">
       <w:startOverride w:val="1"/>
     </w:lvlOverride>
   </w:num>
   <w:num w:numId="21">
-    <w:abstractNumId w:val="16"/>
+    <w:abstractNumId w:val="17"/>
     <w:lvlOverride w:ilvl="0">
       <w:startOverride w:val="1"/>
     </w:lvlOverride>
@@ -6427,31 +6616,34 @@
     </w:lvlOverride>
   </w:num>
   <w:num w:numId="22">
-    <w:abstractNumId w:val="24"/>
+    <w:abstractNumId w:val="25"/>
   </w:num>
   <w:num w:numId="23">
-    <w:abstractNumId w:val="5"/>
+    <w:abstractNumId w:val="6"/>
   </w:num>
   <w:num w:numId="24">
-    <w:abstractNumId w:val="12"/>
+    <w:abstractNumId w:val="13"/>
   </w:num>
   <w:num w:numId="25">
     <w:abstractNumId w:val="2"/>
   </w:num>
   <w:num w:numId="26">
-    <w:abstractNumId w:val="18"/>
+    <w:abstractNumId w:val="19"/>
   </w:num>
   <w:num w:numId="27">
+    <w:abstractNumId w:val="27"/>
+  </w:num>
+  <w:num w:numId="28">
+    <w:abstractNumId w:val="15"/>
+  </w:num>
+  <w:num w:numId="29">
     <w:abstractNumId w:val="26"/>
   </w:num>
-  <w:num w:numId="28">
-    <w:abstractNumId w:val="14"/>
+  <w:num w:numId="30">
+    <w:abstractNumId w:val="10"/>
   </w:num>
-  <w:num w:numId="29">
-    <w:abstractNumId w:val="25"/>
-  </w:num>
-  <w:num w:numId="30">
-    <w:abstractNumId w:val="9"/>
+  <w:num w:numId="31">
+    <w:abstractNumId w:val="5"/>
   </w:num>
 </w:numbering>
 </file>
@@ -7195,6 +7387,17 @@
       <w:szCs w:val="18"/>
     </w:rPr>
   </w:style>
+  <w:style w:type="paragraph" w:styleId="ListParagraph">
+    <w:name w:val="List Paragraph"/>
+    <w:basedOn w:val="Normal"/>
+    <w:uiPriority w:val="34"/>
+    <w:qFormat/>
+    <w:rsid w:val="00E73888"/>
+    <w:pPr>
+      <w:ind w:left="720"/>
+      <w:contextualSpacing/>
+    </w:pPr>
+  </w:style>
 </w:styles>
 </file>
 
@@ -7517,7 +7720,7 @@
 </file>
 
 <file path=customXml/itemProps1.xml><?xml version="1.0" encoding="utf-8"?>
-<ds:datastoreItem xmlns:ds="http://schemas.openxmlformats.org/officeDocument/2006/customXml" ds:itemID="{DC523D3D-B5E6-4A38-BEB8-6C72AF0F9597}">
+<ds:datastoreItem xmlns:ds="http://schemas.openxmlformats.org/officeDocument/2006/customXml" ds:itemID="{DD17FEA4-986F-4670-9DFF-53780A95437F}">
   <ds:schemaRefs>
     <ds:schemaRef ds:uri="http://schemas.openxmlformats.org/officeDocument/2006/bibliography"/>
   </ds:schemaRefs>

</xml_diff>